<commit_message>
changed train_labels table and added code for splitting test/train data
</commit_message>
<xml_diff>
--- a/Assigned Tasks.docx
+++ b/Assigned Tasks.docx
@@ -146,8 +146,6 @@
           <w:strike/>
         </w:rPr>
       </w:pPr>
-      <w:bookmarkStart w:id="0" w:name="_GoBack"/>
-      <w:bookmarkEnd w:id="0"/>
     </w:p>
     <w:p>
       <w:pPr>
@@ -336,8 +334,14 @@
           <w:ilvl w:val="0"/>
           <w:numId w:val="3"/>
         </w:numPr>
-      </w:pPr>
-      <w:r>
+        <w:rPr>
+          <w:strike/>
+        </w:rPr>
+      </w:pPr>
+      <w:r>
+        <w:rPr>
+          <w:strike/>
+        </w:rPr>
         <w:t xml:space="preserve">Distribution of outcomes – Katie/Juan </w:t>
       </w:r>
     </w:p>
@@ -382,6 +386,8 @@
       <w:r>
         <w:t xml:space="preserve"> Juan</w:t>
       </w:r>
+      <w:bookmarkStart w:id="0" w:name="_GoBack"/>
+      <w:bookmarkEnd w:id="0"/>
     </w:p>
     <w:p>
       <w:pPr>

</xml_diff>